<commit_message>
Corriger problèmes de validation
</commit_message>
<xml_diff>
--- a/documentation.docx
+++ b/documentation.docx
@@ -15,7 +15,31 @@
       </w:r>
       <w:r>
         <w:br/>
-        <w:t>Il s'agit d'un site d'archives de films, où les utilisateurs peuvent consulter des informations sur les films, les acteurs / actrices, les rôles de leur choix et les administrateurs peuvent ajouter des films, modifier des informations, supprimer des films si nécessaire.</w:t>
+        <w:t xml:space="preserve">Il s'agit d'un site d'archives de films, où </w:t>
+      </w:r>
+    </w:p>
+    <w:p>
+      <w:r>
+        <w:t xml:space="preserve">1) les utilisateurs connectés peuvent consulter des informations sur les films, les acteurs / actrices, voir et voter pour leur personnage / </w:t>
+      </w:r>
+      <w:r>
+        <w:rPr>
+          <w:rFonts w:hint="eastAsia"/>
+        </w:rPr>
+        <w:t>r</w:t>
+      </w:r>
+      <w:r>
+        <w:t>ôle favori ;</w:t>
+      </w:r>
+    </w:p>
+    <w:p>
+      <w:r>
+        <w:t>2) les visiteurs non connectés peuvent seulement consulter des informations sur les films, les acteurs / actrices et le dernier status de vote de personnages ;</w:t>
+      </w:r>
+    </w:p>
+    <w:p>
+      <w:r>
+        <w:t>3) l'administrateur peut consulter des informations sur les films, les acteurs / actrices, le dernier status de vote. Il est aussi capable d'ajouter et supprimer des films, modifier des informations, voir le journal de bord, ajouter des usagers. Mais il ne peut pas voter.</w:t>
       </w:r>
     </w:p>
     <w:p/>
@@ -106,7 +130,7 @@
           </w:tcPr>
           <w:p>
             <w:r>
-              <w:t>user1@gmail.com</w:t>
+              <w:t>user2@gmail.com</w:t>
             </w:r>
           </w:p>
         </w:tc>
@@ -138,13 +162,7 @@
           </w:tcPr>
           <w:p>
             <w:r>
-              <w:t>user</w:t>
-            </w:r>
-            <w:r>
-              <w:t>2</w:t>
-            </w:r>
-            <w:r>
-              <w:t>@gmail.com</w:t>
+              <w:t>user3@gmail.com</w:t>
             </w:r>
           </w:p>
         </w:tc>
@@ -176,13 +194,7 @@
           </w:tcPr>
           <w:p>
             <w:r>
-              <w:t>user</w:t>
-            </w:r>
-            <w:r>
-              <w:t>3</w:t>
-            </w:r>
-            <w:r>
-              <w:t>@gmail.com</w:t>
+              <w:t>user4@gmail.com</w:t>
             </w:r>
           </w:p>
         </w:tc>
@@ -214,13 +226,7 @@
           </w:tcPr>
           <w:p>
             <w:r>
-              <w:t>user</w:t>
-            </w:r>
-            <w:r>
-              <w:t>4</w:t>
-            </w:r>
-            <w:r>
-              <w:t>@gmail.com</w:t>
+              <w:t>user5@gmail.com</w:t>
             </w:r>
           </w:p>
         </w:tc>
@@ -252,13 +258,71 @@
           </w:tcPr>
           <w:p>
             <w:r>
-              <w:t>user</w:t>
-            </w:r>
-            <w:r>
-              <w:t>5</w:t>
-            </w:r>
-            <w:r>
-              <w:t>@gmail.com</w:t>
+              <w:t>user6@gmail.com</w:t>
+            </w:r>
+          </w:p>
+        </w:tc>
+        <w:tc>
+          <w:tcPr>
+            <w:tcW w:w="2877" w:type="dxa"/>
+          </w:tcPr>
+          <w:p>
+            <w:r>
+              <w:t>abcde</w:t>
+            </w:r>
+          </w:p>
+        </w:tc>
+        <w:tc>
+          <w:tcPr>
+            <w:tcW w:w="2877" w:type="dxa"/>
+          </w:tcPr>
+          <w:p>
+            <w:r>
+              <w:t>User</w:t>
+            </w:r>
+          </w:p>
+        </w:tc>
+      </w:tr>
+      <w:tr>
+        <w:tc>
+          <w:tcPr>
+            <w:tcW w:w="2876" w:type="dxa"/>
+          </w:tcPr>
+          <w:p>
+            <w:r>
+              <w:t>user7@gmail.com</w:t>
+            </w:r>
+          </w:p>
+        </w:tc>
+        <w:tc>
+          <w:tcPr>
+            <w:tcW w:w="2877" w:type="dxa"/>
+          </w:tcPr>
+          <w:p>
+            <w:r>
+              <w:t>abcde</w:t>
+            </w:r>
+          </w:p>
+        </w:tc>
+        <w:tc>
+          <w:tcPr>
+            <w:tcW w:w="2877" w:type="dxa"/>
+          </w:tcPr>
+          <w:p>
+            <w:r>
+              <w:t>User</w:t>
+            </w:r>
+          </w:p>
+        </w:tc>
+      </w:tr>
+      <w:tr>
+        <w:tc>
+          <w:tcPr>
+            <w:tcW w:w="2876" w:type="dxa"/>
+          </w:tcPr>
+          <w:p>
+            <w:r>
+              <w:t>user8@gmail.com</w:t>
             </w:r>
           </w:p>
         </w:tc>
@@ -307,10 +371,10 @@
           <w:noProof/>
         </w:rPr>
         <w:drawing>
-          <wp:inline distT="0" distB="0" distL="0" distR="0" wp14:anchorId="44029492" wp14:editId="550BEDEE">
-            <wp:extent cx="5410200" cy="2476500"/>
+          <wp:inline distT="0" distB="0" distL="0" distR="0" wp14:anchorId="0C0CE4ED" wp14:editId="65B6FFCF">
+            <wp:extent cx="5486400" cy="3326130"/>
             <wp:effectExtent l="0" t="0" r="0" b="0"/>
-            <wp:docPr id="685908889" name="Image 1"/>
+            <wp:docPr id="1789560904" name="Image 1"/>
             <wp:cNvGraphicFramePr>
               <a:graphicFrameLocks xmlns:a="http://schemas.openxmlformats.org/drawingml/2006/main" noChangeAspect="1"/>
             </wp:cNvGraphicFramePr>
@@ -318,11 +382,11 @@
               <a:graphicData uri="http://schemas.openxmlformats.org/drawingml/2006/picture">
                 <pic:pic xmlns:pic="http://schemas.openxmlformats.org/drawingml/2006/picture">
                   <pic:nvPicPr>
-                    <pic:cNvPr id="685908889" name="Image 685908889"/>
+                    <pic:cNvPr id="1789560904" name="Image 1789560904"/>
                     <pic:cNvPicPr/>
                   </pic:nvPicPr>
                   <pic:blipFill>
-                    <a:blip r:embed="rId4">
+                    <a:blip r:embed="rId4" cstate="print">
                       <a:extLst>
                         <a:ext uri="{28A0092B-C50C-407E-A947-70E740481C1C}">
                           <a14:useLocalDpi xmlns:a14="http://schemas.microsoft.com/office/drawing/2010/main" val="0"/>
@@ -336,7 +400,7 @@
                   <pic:spPr>
                     <a:xfrm>
                       <a:off x="0" y="0"/>
-                      <a:ext cx="5410200" cy="2476500"/>
+                      <a:ext cx="5486400" cy="3326130"/>
                     </a:xfrm>
                     <a:prstGeom prst="rect">
                       <a:avLst/>
@@ -357,18 +421,30 @@
           <w:bCs/>
         </w:rPr>
       </w:pPr>
-      <w:r>
+    </w:p>
+    <w:p>
+      <w:pPr>
         <w:rPr>
           <w:b/>
           <w:bCs/>
         </w:rPr>
+      </w:pPr>
+      <w:r>
+        <w:rPr>
+          <w:b/>
+          <w:bCs/>
+        </w:rPr>
+        <w:lastRenderedPageBreak/>
         <w:t>Webdev</w:t>
       </w:r>
     </w:p>
     <w:p/>
     <w:p>
       <w:r>
-        <w:t>https://e2296236.webdev.cmaisonneuve.qc.ca/tp-02/film/index</w:t>
+        <w:t>https://e2296236.webdev.cmaisonneuve.qc.ca/</w:t>
+      </w:r>
+      <w:r>
+        <w:t>prog-web-avance2-tp3</w:t>
       </w:r>
     </w:p>
     <w:p>
@@ -496,8 +572,19 @@
         <w:rPr>
           <w:lang w:val="en-US"/>
         </w:rPr>
-        <w:lastRenderedPageBreak/>
-        <w:t>https://github.com/ymei2296236/prog-web-avance2-tp2.git</w:t>
+        <w:t>https://github.com/ymei2296236/prog-web-avance2-tp</w:t>
+      </w:r>
+      <w:r>
+        <w:rPr>
+          <w:lang w:val="en-US"/>
+        </w:rPr>
+        <w:t>3</w:t>
+      </w:r>
+      <w:r>
+        <w:rPr>
+          <w:lang w:val="en-US"/>
+        </w:rPr>
+        <w:t>.git</w:t>
       </w:r>
     </w:p>
     <w:p>
@@ -537,6 +624,13 @@
         </w:rPr>
         <w:t xml:space="preserve"> </w:t>
       </w:r>
+    </w:p>
+    <w:p>
+      <w:pPr>
+        <w:rPr>
+          <w:lang w:val="en-US"/>
+        </w:rPr>
+      </w:pPr>
     </w:p>
     <w:sectPr>
       <w:pgSz w:w="12240" w:h="15840"/>
@@ -942,6 +1036,7 @@
   <w:style w:type="paragraph" w:default="1" w:styleId="Normal">
     <w:name w:val="Normal"/>
     <w:qFormat/>
+    <w:rsid w:val="00DF1D1C"/>
   </w:style>
   <w:style w:type="character" w:default="1" w:styleId="Policepardfaut">
     <w:name w:val="Default Paragraph Font"/>

</xml_diff>